<commit_message>
edited doc and tests
</commit_message>
<xml_diff>
--- a/CT331 Assignment 1.docx
+++ b/CT331 Assignment 1.docx
@@ -18,19 +18,7 @@
           <w:rPr>
             <w:rStyle w:val="Hyperlink"/>
           </w:rPr>
-          <w:t>https://github.com/Ajguy97/ct331_ass</w:t>
-        </w:r>
-        <w:r>
-          <w:rPr>
-            <w:rStyle w:val="Hyperlink"/>
-          </w:rPr>
-          <w:t>i</w:t>
-        </w:r>
-        <w:r>
-          <w:rPr>
-            <w:rStyle w:val="Hyperlink"/>
-          </w:rPr>
-          <w:t>gnment1</w:t>
+          <w:t>https://github.com/Ajguy97/ct331_assignment1</w:t>
         </w:r>
       </w:hyperlink>
     </w:p>
@@ -69,7 +57,7 @@
       <w:r>
         <w:rPr>
           <w:noProof/>
-          <w:lang w:eastAsia="en-GB"/>
+          <w:lang w:val="en-IE" w:eastAsia="en-IE"/>
         </w:rPr>
         <w:drawing>
           <wp:inline distT="0" distB="0" distL="0" distR="0" wp14:anchorId="6D62B80A" wp14:editId="2AB5FACD">
@@ -117,7 +105,7 @@
       <w:r>
         <w:rPr>
           <w:noProof/>
-          <w:lang w:eastAsia="en-GB"/>
+          <w:lang w:val="en-IE" w:eastAsia="en-IE"/>
         </w:rPr>
         <w:drawing>
           <wp:inline distT="0" distB="0" distL="0" distR="0" wp14:anchorId="2BA23ADC" wp14:editId="43AE4311">
@@ -158,10 +146,7 @@
     </w:p>
     <w:p>
       <w:r>
-        <w:t xml:space="preserve">(b) </w:t>
-      </w:r>
-      <w:r>
-        <w:t xml:space="preserve"> Comment on results.</w:t>
+        <w:t>(b)  Comment on results.</w:t>
       </w:r>
     </w:p>
     <w:p>
@@ -239,7 +224,19 @@
         <w:rPr>
           <w:b/>
         </w:rPr>
-        <w:t>Linkedlist.c  added code</w:t>
+        <w:t xml:space="preserve">Q2: </w:t>
+      </w:r>
+      <w:r>
+        <w:rPr>
+          <w:b/>
+        </w:rPr>
+        <w:t>Linkedlist.c added</w:t>
+      </w:r>
+      <w:r>
+        <w:rPr>
+          <w:b/>
+        </w:rPr>
+        <w:t xml:space="preserve"> code</w:t>
       </w:r>
     </w:p>
     <w:p>
@@ -251,12 +248,12 @@
       <w:r>
         <w:rPr>
           <w:noProof/>
-          <w:lang w:eastAsia="en-GB"/>
+          <w:lang w:val="en-IE" w:eastAsia="en-IE"/>
         </w:rPr>
         <w:drawing>
           <wp:inline distT="0" distB="0" distL="0" distR="0" wp14:anchorId="008938CE" wp14:editId="024A8FCB">
-            <wp:extent cx="6143625" cy="8267700"/>
-            <wp:effectExtent l="0" t="0" r="9525" b="0"/>
+            <wp:extent cx="4982847" cy="6705600"/>
+            <wp:effectExtent l="0" t="0" r="8255" b="0"/>
             <wp:docPr id="9" name="Picture 9"/>
             <wp:cNvGraphicFramePr>
               <a:graphicFrameLocks xmlns:a="http://schemas.openxmlformats.org/drawingml/2006/main" noChangeAspect="1"/>
@@ -277,7 +274,7 @@
                   <pic:spPr>
                     <a:xfrm>
                       <a:off x="0" y="0"/>
-                      <a:ext cx="6143625" cy="8267700"/>
+                      <a:ext cx="4991138" cy="6716758"/>
                     </a:xfrm>
                     <a:prstGeom prst="rect">
                       <a:avLst/>
@@ -290,39 +287,47 @@
         </w:drawing>
       </w:r>
     </w:p>
-    <w:p/>
-    <w:p>
-      <w:pPr>
-        <w:rPr>
-          <w:b/>
-        </w:rPr>
-      </w:pPr>
-    </w:p>
-    <w:p>
-      <w:pPr>
-        <w:rPr>
-          <w:b/>
-        </w:rPr>
-      </w:pPr>
-      <w:r>
-        <w:rPr>
-          <w:b/>
-        </w:rPr>
-        <w:lastRenderedPageBreak/>
-        <w:t>Tests.c added code</w:t>
-      </w:r>
-    </w:p>
-    <w:p>
+    <w:p>
+      <w:pPr>
+        <w:rPr>
+          <w:b/>
+        </w:rPr>
+      </w:pPr>
+      <w:r>
+        <w:rPr>
+          <w:b/>
+        </w:rPr>
+        <w:t xml:space="preserve">Q2: </w:t>
+      </w:r>
+      <w:r>
+        <w:rPr>
+          <w:b/>
+        </w:rPr>
+        <w:t>Linkedlist.h</w:t>
+      </w:r>
+      <w:r>
+        <w:rPr>
+          <w:b/>
+        </w:rPr>
+        <w:t xml:space="preserve"> added code</w:t>
+      </w:r>
+    </w:p>
+    <w:p>
+      <w:pPr>
+        <w:rPr>
+          <w:b/>
+        </w:rPr>
+      </w:pPr>
       <w:r>
         <w:rPr>
           <w:noProof/>
-          <w:lang w:eastAsia="en-GB"/>
+          <w:lang w:val="en-IE" w:eastAsia="en-IE"/>
         </w:rPr>
         <w:drawing>
-          <wp:inline distT="0" distB="0" distL="0" distR="0" wp14:anchorId="19F7FA8C" wp14:editId="758B9C99">
-            <wp:extent cx="3251938" cy="3562350"/>
-            <wp:effectExtent l="0" t="0" r="5715" b="0"/>
-            <wp:docPr id="4" name="Picture 4"/>
+          <wp:inline distT="0" distB="0" distL="0" distR="0" wp14:anchorId="730AF445" wp14:editId="60530B23">
+            <wp:extent cx="3796555" cy="1676400"/>
+            <wp:effectExtent l="0" t="0" r="0" b="0"/>
+            <wp:docPr id="20" name="Picture 20"/>
             <wp:cNvGraphicFramePr>
               <a:graphicFrameLocks xmlns:a="http://schemas.openxmlformats.org/drawingml/2006/main" noChangeAspect="1"/>
             </wp:cNvGraphicFramePr>
@@ -342,7 +347,7 @@
                   <pic:spPr>
                     <a:xfrm>
                       <a:off x="0" y="0"/>
-                      <a:ext cx="3264303" cy="3575896"/>
+                      <a:ext cx="3805944" cy="1680546"/>
                     </a:xfrm>
                     <a:prstGeom prst="rect">
                       <a:avLst/>
@@ -354,23 +359,42 @@
           </wp:inline>
         </w:drawing>
       </w:r>
+    </w:p>
+    <w:p>
+      <w:pPr>
+        <w:rPr>
+          <w:b/>
+        </w:rPr>
+      </w:pPr>
+      <w:r>
+        <w:rPr>
+          <w:b/>
+        </w:rPr>
+        <w:t xml:space="preserve">Q2 : </w:t>
+      </w:r>
+      <w:r>
+        <w:rPr>
+          <w:b/>
+        </w:rPr>
+        <w:t>Tests.c added code</w:t>
+      </w:r>
+    </w:p>
+    <w:p>
+      <w:pPr>
+        <w:rPr>
+          <w:b/>
+        </w:rPr>
+      </w:pPr>
       <w:r>
         <w:rPr>
           <w:noProof/>
-          <w:lang w:eastAsia="en-GB"/>
-        </w:rPr>
-        <w:t xml:space="preserve"> </w:t>
-      </w:r>
-      <w:r>
-        <w:rPr>
-          <w:noProof/>
-          <w:lang w:eastAsia="en-GB"/>
+          <w:lang w:val="en-IE" w:eastAsia="en-IE"/>
         </w:rPr>
         <w:drawing>
-          <wp:inline distT="0" distB="0" distL="0" distR="0" wp14:anchorId="0BBC78ED" wp14:editId="09881360">
-            <wp:extent cx="3285842" cy="3521710"/>
-            <wp:effectExtent l="0" t="0" r="0" b="2540"/>
-            <wp:docPr id="5" name="Picture 5"/>
+          <wp:inline distT="0" distB="0" distL="0" distR="0" wp14:anchorId="6FB6CB98" wp14:editId="6C898B61">
+            <wp:extent cx="6645910" cy="5114290"/>
+            <wp:effectExtent l="0" t="0" r="2540" b="0"/>
+            <wp:docPr id="15" name="Picture 15"/>
             <wp:cNvGraphicFramePr>
               <a:graphicFrameLocks xmlns:a="http://schemas.openxmlformats.org/drawingml/2006/main" noChangeAspect="1"/>
             </wp:cNvGraphicFramePr>
@@ -390,7 +414,7 @@
                   <pic:spPr>
                     <a:xfrm>
                       <a:off x="0" y="0"/>
-                      <a:ext cx="3308308" cy="3545789"/>
+                      <a:ext cx="6645910" cy="5114290"/>
                     </a:xfrm>
                     <a:prstGeom prst="rect">
                       <a:avLst/>
@@ -404,21 +428,21 @@
       </w:r>
     </w:p>
     <w:p>
-      <w:r>
-        <w:t>Screen shot of cmd line output:</w:t>
-      </w:r>
-    </w:p>
-    <w:p>
+      <w:pPr>
+        <w:rPr>
+          <w:b/>
+        </w:rPr>
+      </w:pPr>
       <w:r>
         <w:rPr>
           <w:noProof/>
-          <w:lang w:eastAsia="en-GB"/>
+          <w:lang w:val="en-IE" w:eastAsia="en-IE"/>
         </w:rPr>
         <w:drawing>
-          <wp:inline distT="0" distB="0" distL="0" distR="0" wp14:anchorId="630C4865" wp14:editId="16ECACDD">
-            <wp:extent cx="3200400" cy="4676775"/>
-            <wp:effectExtent l="0" t="0" r="0" b="9525"/>
-            <wp:docPr id="7" name="Picture 7"/>
+          <wp:inline distT="0" distB="0" distL="0" distR="0" wp14:anchorId="780E7E0D" wp14:editId="1B19A0EF">
+            <wp:extent cx="6645910" cy="3094355"/>
+            <wp:effectExtent l="0" t="0" r="2540" b="0"/>
+            <wp:docPr id="17" name="Picture 17"/>
             <wp:cNvGraphicFramePr>
               <a:graphicFrameLocks xmlns:a="http://schemas.openxmlformats.org/drawingml/2006/main" noChangeAspect="1"/>
             </wp:cNvGraphicFramePr>
@@ -438,7 +462,7 @@
                   <pic:spPr>
                     <a:xfrm>
                       <a:off x="0" y="0"/>
-                      <a:ext cx="3217073" cy="4701139"/>
+                      <a:ext cx="6645910" cy="3094355"/>
                     </a:xfrm>
                     <a:prstGeom prst="rect">
                       <a:avLst/>
@@ -450,6 +474,8 @@
           </wp:inline>
         </w:drawing>
       </w:r>
+    </w:p>
+    <w:p>
       <w:r>
         <w:rPr>
           <w:noProof/>
@@ -457,16 +483,53 @@
         </w:rPr>
         <w:t xml:space="preserve"> </w:t>
       </w:r>
-      <w:r>
+    </w:p>
+    <w:p/>
+    <w:p/>
+    <w:p/>
+    <w:p>
+      <w:pPr>
+        <w:rPr>
+          <w:b/>
+        </w:rPr>
+      </w:pPr>
+      <w:r>
+        <w:rPr>
+          <w:b/>
+        </w:rPr>
+        <w:t xml:space="preserve">Q2 : </w:t>
+      </w:r>
+      <w:r>
+        <w:rPr>
+          <w:b/>
+        </w:rPr>
+        <w:t>Screen shot of cmd line output:</w:t>
+      </w:r>
+    </w:p>
+    <w:p>
+      <w:pPr>
         <w:rPr>
           <w:noProof/>
           <w:lang w:eastAsia="en-GB"/>
         </w:rPr>
+      </w:pPr>
+      <w:r>
+        <w:rPr>
+          <w:noProof/>
+          <w:lang w:eastAsia="en-GB"/>
+        </w:rPr>
+        <w:t xml:space="preserve"> </w:t>
+      </w:r>
+      <w:r>
+        <w:rPr>
+          <w:noProof/>
+          <w:lang w:val="en-IE" w:eastAsia="en-IE"/>
+        </w:rPr>
         <w:drawing>
-          <wp:inline distT="0" distB="0" distL="0" distR="0" wp14:anchorId="52505BA2" wp14:editId="0C6CC6A3">
-            <wp:extent cx="3381375" cy="4705350"/>
-            <wp:effectExtent l="0" t="0" r="9525" b="0"/>
-            <wp:docPr id="8" name="Picture 8"/>
+          <wp:inline distT="0" distB="0" distL="0" distR="0" wp14:anchorId="63EC70A9" wp14:editId="2A238B1E">
+            <wp:extent cx="5340279" cy="4924425"/>
+            <wp:effectExtent l="0" t="0" r="0" b="0"/>
+            <wp:docPr id="18" name="Picture 18"/>
             <wp:cNvGraphicFramePr>
               <a:graphicFrameLocks xmlns:a="http://schemas.openxmlformats.org/drawingml/2006/main" noChangeAspect="1"/>
             </wp:cNvGraphicFramePr>
@@ -486,7 +549,7 @@
                   <pic:spPr>
                     <a:xfrm>
                       <a:off x="0" y="0"/>
-                      <a:ext cx="3381375" cy="4705350"/>
+                      <a:ext cx="5344768" cy="4928565"/>
                     </a:xfrm>
                     <a:prstGeom prst="rect">
                       <a:avLst/>
@@ -499,11 +562,63 @@
         </w:drawing>
       </w:r>
     </w:p>
+    <w:p>
+      <w:r>
+        <w:rPr>
+          <w:noProof/>
+          <w:lang w:val="en-IE" w:eastAsia="en-IE"/>
+        </w:rPr>
+        <w:drawing>
+          <wp:inline distT="0" distB="0" distL="0" distR="0" wp14:anchorId="44194FB5" wp14:editId="6760E030">
+            <wp:extent cx="5381509" cy="3724275"/>
+            <wp:effectExtent l="0" t="0" r="0" b="0"/>
+            <wp:docPr id="19" name="Picture 19"/>
+            <wp:cNvGraphicFramePr>
+              <a:graphicFrameLocks xmlns:a="http://schemas.openxmlformats.org/drawingml/2006/main" noChangeAspect="1"/>
+            </wp:cNvGraphicFramePr>
+            <a:graphic xmlns:a="http://schemas.openxmlformats.org/drawingml/2006/main">
+              <a:graphicData uri="http://schemas.openxmlformats.org/drawingml/2006/picture">
+                <pic:pic xmlns:pic="http://schemas.openxmlformats.org/drawingml/2006/picture">
+                  <pic:nvPicPr>
+                    <pic:cNvPr id="1" name=""/>
+                    <pic:cNvPicPr/>
+                  </pic:nvPicPr>
+                  <pic:blipFill>
+                    <a:blip r:embed="rId13"/>
+                    <a:stretch>
+                      <a:fillRect/>
+                    </a:stretch>
+                  </pic:blipFill>
+                  <pic:spPr>
+                    <a:xfrm>
+                      <a:off x="0" y="0"/>
+                      <a:ext cx="5392705" cy="3732023"/>
+                    </a:xfrm>
+                    <a:prstGeom prst="rect">
+                      <a:avLst/>
+                    </a:prstGeom>
+                  </pic:spPr>
+                </pic:pic>
+              </a:graphicData>
+            </a:graphic>
+          </wp:inline>
+        </w:drawing>
+      </w:r>
+    </w:p>
     <w:p/>
     <w:p/>
-    <w:p>
-      <w:r>
-        <w:lastRenderedPageBreak/>
+    <w:p/>
+    <w:p/>
+    <w:p>
+      <w:pPr>
+        <w:rPr>
+          <w:b/>
+        </w:rPr>
+      </w:pPr>
+      <w:r>
+        <w:rPr>
+          <w:b/>
+        </w:rPr>
         <w:t>Question 3:</w:t>
       </w:r>
     </w:p>
@@ -519,6 +634,230 @@
     </w:p>
     <w:p>
       <w:r>
+        <w:rPr>
+          <w:noProof/>
+          <w:lang w:val="en-IE" w:eastAsia="en-IE"/>
+        </w:rPr>
+        <w:drawing>
+          <wp:inline distT="0" distB="0" distL="0" distR="0" wp14:anchorId="4E5FDD33" wp14:editId="12D03004">
+            <wp:extent cx="4943475" cy="1591302"/>
+            <wp:effectExtent l="0" t="0" r="0" b="9525"/>
+            <wp:docPr id="3" name="Picture 3"/>
+            <wp:cNvGraphicFramePr>
+              <a:graphicFrameLocks xmlns:a="http://schemas.openxmlformats.org/drawingml/2006/main" noChangeAspect="1"/>
+            </wp:cNvGraphicFramePr>
+            <a:graphic xmlns:a="http://schemas.openxmlformats.org/drawingml/2006/main">
+              <a:graphicData uri="http://schemas.openxmlformats.org/drawingml/2006/picture">
+                <pic:pic xmlns:pic="http://schemas.openxmlformats.org/drawingml/2006/picture">
+                  <pic:nvPicPr>
+                    <pic:cNvPr id="1" name=""/>
+                    <pic:cNvPicPr/>
+                  </pic:nvPicPr>
+                  <pic:blipFill>
+                    <a:blip r:embed="rId14"/>
+                    <a:stretch>
+                      <a:fillRect/>
+                    </a:stretch>
+                  </pic:blipFill>
+                  <pic:spPr>
+                    <a:xfrm>
+                      <a:off x="0" y="0"/>
+                      <a:ext cx="4943475" cy="1591302"/>
+                    </a:xfrm>
+                    <a:prstGeom prst="rect">
+                      <a:avLst/>
+                    </a:prstGeom>
+                  </pic:spPr>
+                </pic:pic>
+              </a:graphicData>
+            </a:graphic>
+          </wp:inline>
+        </w:drawing>
+      </w:r>
+    </w:p>
+    <w:p>
+      <w:r>
+        <w:rPr>
+          <w:noProof/>
+          <w:lang w:val="en-IE" w:eastAsia="en-IE"/>
+        </w:rPr>
+        <w:drawing>
+          <wp:inline distT="0" distB="0" distL="0" distR="0" wp14:anchorId="26748120" wp14:editId="08E4D34A">
+            <wp:extent cx="4991100" cy="2630032"/>
+            <wp:effectExtent l="0" t="0" r="0" b="0"/>
+            <wp:docPr id="11" name="Picture 11"/>
+            <wp:cNvGraphicFramePr>
+              <a:graphicFrameLocks xmlns:a="http://schemas.openxmlformats.org/drawingml/2006/main" noChangeAspect="1"/>
+            </wp:cNvGraphicFramePr>
+            <a:graphic xmlns:a="http://schemas.openxmlformats.org/drawingml/2006/main">
+              <a:graphicData uri="http://schemas.openxmlformats.org/drawingml/2006/picture">
+                <pic:pic xmlns:pic="http://schemas.openxmlformats.org/drawingml/2006/picture">
+                  <pic:nvPicPr>
+                    <pic:cNvPr id="1" name=""/>
+                    <pic:cNvPicPr/>
+                  </pic:nvPicPr>
+                  <pic:blipFill>
+                    <a:blip r:embed="rId15"/>
+                    <a:stretch>
+                      <a:fillRect/>
+                    </a:stretch>
+                  </pic:blipFill>
+                  <pic:spPr>
+                    <a:xfrm>
+                      <a:off x="0" y="0"/>
+                      <a:ext cx="4991100" cy="2630032"/>
+                    </a:xfrm>
+                    <a:prstGeom prst="rect">
+                      <a:avLst/>
+                    </a:prstGeom>
+                  </pic:spPr>
+                </pic:pic>
+              </a:graphicData>
+            </a:graphic>
+          </wp:inline>
+        </w:drawing>
+      </w:r>
+    </w:p>
+    <w:p>
+      <w:r>
+        <w:rPr>
+          <w:noProof/>
+          <w:lang w:val="en-IE" w:eastAsia="en-IE"/>
+        </w:rPr>
+        <w:drawing>
+          <wp:inline distT="0" distB="0" distL="0" distR="0" wp14:anchorId="425A898D" wp14:editId="19EE990A">
+            <wp:extent cx="4981575" cy="3034829"/>
+            <wp:effectExtent l="0" t="0" r="0" b="6985"/>
+            <wp:docPr id="12" name="Picture 12"/>
+            <wp:cNvGraphicFramePr>
+              <a:graphicFrameLocks xmlns:a="http://schemas.openxmlformats.org/drawingml/2006/main" noChangeAspect="1"/>
+            </wp:cNvGraphicFramePr>
+            <a:graphic xmlns:a="http://schemas.openxmlformats.org/drawingml/2006/main">
+              <a:graphicData uri="http://schemas.openxmlformats.org/drawingml/2006/picture">
+                <pic:pic xmlns:pic="http://schemas.openxmlformats.org/drawingml/2006/picture">
+                  <pic:nvPicPr>
+                    <pic:cNvPr id="1" name=""/>
+                    <pic:cNvPicPr/>
+                  </pic:nvPicPr>
+                  <pic:blipFill>
+                    <a:blip r:embed="rId16"/>
+                    <a:stretch>
+                      <a:fillRect/>
+                    </a:stretch>
+                  </pic:blipFill>
+                  <pic:spPr>
+                    <a:xfrm>
+                      <a:off x="0" y="0"/>
+                      <a:ext cx="4981575" cy="3034829"/>
+                    </a:xfrm>
+                    <a:prstGeom prst="rect">
+                      <a:avLst/>
+                    </a:prstGeom>
+                  </pic:spPr>
+                </pic:pic>
+              </a:graphicData>
+            </a:graphic>
+          </wp:inline>
+        </w:drawing>
+      </w:r>
+    </w:p>
+    <w:p>
+      <w:r>
+        <w:rPr>
+          <w:noProof/>
+          <w:lang w:val="en-IE" w:eastAsia="en-IE"/>
+        </w:rPr>
+        <w:drawing>
+          <wp:inline distT="0" distB="0" distL="0" distR="0" wp14:anchorId="79396FAF" wp14:editId="235312CC">
+            <wp:extent cx="5051185" cy="3495675"/>
+            <wp:effectExtent l="0" t="0" r="0" b="0"/>
+            <wp:docPr id="13" name="Picture 13"/>
+            <wp:cNvGraphicFramePr>
+              <a:graphicFrameLocks xmlns:a="http://schemas.openxmlformats.org/drawingml/2006/main" noChangeAspect="1"/>
+            </wp:cNvGraphicFramePr>
+            <a:graphic xmlns:a="http://schemas.openxmlformats.org/drawingml/2006/main">
+              <a:graphicData uri="http://schemas.openxmlformats.org/drawingml/2006/picture">
+                <pic:pic xmlns:pic="http://schemas.openxmlformats.org/drawingml/2006/picture">
+                  <pic:nvPicPr>
+                    <pic:cNvPr id="1" name=""/>
+                    <pic:cNvPicPr/>
+                  </pic:nvPicPr>
+                  <pic:blipFill>
+                    <a:blip r:embed="rId17"/>
+                    <a:stretch>
+                      <a:fillRect/>
+                    </a:stretch>
+                  </pic:blipFill>
+                  <pic:spPr>
+                    <a:xfrm>
+                      <a:off x="0" y="0"/>
+                      <a:ext cx="5051185" cy="3495675"/>
+                    </a:xfrm>
+                    <a:prstGeom prst="rect">
+                      <a:avLst/>
+                    </a:prstGeom>
+                  </pic:spPr>
+                </pic:pic>
+              </a:graphicData>
+            </a:graphic>
+          </wp:inline>
+        </w:drawing>
+      </w:r>
+    </w:p>
+    <w:p>
+      <w:r>
+        <w:rPr>
+          <w:noProof/>
+          <w:lang w:val="en-IE" w:eastAsia="en-IE"/>
+        </w:rPr>
+        <w:drawing>
+          <wp:inline distT="0" distB="0" distL="0" distR="0" wp14:anchorId="2D5B63CF" wp14:editId="380FF4D6">
+            <wp:extent cx="5056497" cy="4010025"/>
+            <wp:effectExtent l="0" t="0" r="0" b="0"/>
+            <wp:docPr id="14" name="Picture 14"/>
+            <wp:cNvGraphicFramePr>
+              <a:graphicFrameLocks xmlns:a="http://schemas.openxmlformats.org/drawingml/2006/main" noChangeAspect="1"/>
+            </wp:cNvGraphicFramePr>
+            <a:graphic xmlns:a="http://schemas.openxmlformats.org/drawingml/2006/main">
+              <a:graphicData uri="http://schemas.openxmlformats.org/drawingml/2006/picture">
+                <pic:pic xmlns:pic="http://schemas.openxmlformats.org/drawingml/2006/picture">
+                  <pic:nvPicPr>
+                    <pic:cNvPr id="1" name=""/>
+                    <pic:cNvPicPr/>
+                  </pic:nvPicPr>
+                  <pic:blipFill>
+                    <a:blip r:embed="rId18"/>
+                    <a:stretch>
+                      <a:fillRect/>
+                    </a:stretch>
+                  </pic:blipFill>
+                  <pic:spPr>
+                    <a:xfrm>
+                      <a:off x="0" y="0"/>
+                      <a:ext cx="5069129" cy="4020042"/>
+                    </a:xfrm>
+                    <a:prstGeom prst="rect">
+                      <a:avLst/>
+                    </a:prstGeom>
+                  </pic:spPr>
+                </pic:pic>
+              </a:graphicData>
+            </a:graphic>
+          </wp:inline>
+        </w:drawing>
+      </w:r>
+    </w:p>
+    <w:p/>
+    <w:p/>
+    <w:p/>
+    <w:p/>
+    <w:p/>
+    <w:p/>
+    <w:p/>
+    <w:p>
+      <w:bookmarkStart w:id="0" w:name="_GoBack"/>
+      <w:bookmarkEnd w:id="0"/>
+      <w:r>
         <w:t>Question 4:</w:t>
       </w:r>
     </w:p>
@@ -537,7 +876,16 @@
         <w:pStyle w:val="ListBullet"/>
       </w:pPr>
       <w:r>
-        <w:t>traversing from head to tail we only need 1 node pointer and call node-&gt;next to get the next node in the list.</w:t>
+        <w:t xml:space="preserve">Traversing from head to tail </w:t>
+      </w:r>
+      <w:r>
+        <w:t>need</w:t>
+      </w:r>
+      <w:r>
+        <w:t>s</w:t>
+      </w:r>
+      <w:r>
+        <w:t xml:space="preserve"> 1 node pointer and call node-&gt;next to get the next node in the list.</w:t>
       </w:r>
     </w:p>
     <w:p>
@@ -545,7 +893,10 @@
         <w:pStyle w:val="ListBullet"/>
       </w:pPr>
       <w:r>
-        <w:t xml:space="preserve">traversing from tail to head </w:t>
+        <w:t>T</w:t>
+      </w:r>
+      <w:r>
+        <w:t xml:space="preserve">raversing from tail to head </w:t>
       </w:r>
     </w:p>
     <w:p>
@@ -558,7 +909,7 @@
         <w:ind w:left="720"/>
       </w:pPr>
       <w:r>
-        <w:t>we need a length index eg. int length</w:t>
+        <w:t>node pointer to traverse to the tail -&gt; head to tail.</w:t>
       </w:r>
     </w:p>
     <w:p>
@@ -571,7 +922,7 @@
         <w:ind w:left="720"/>
       </w:pPr>
       <w:r>
-        <w:t>node pointer to traverse to the tail -&gt; head to tail.</w:t>
+        <w:t>Increment length every time we call node-&gt;next</w:t>
       </w:r>
     </w:p>
     <w:p>
@@ -584,7 +935,7 @@
         <w:ind w:left="720"/>
       </w:pPr>
       <w:r>
-        <w:t>Increment length every time we call node-&gt;next</w:t>
+        <w:t>If node-&gt;next = null we return that</w:t>
       </w:r>
     </w:p>
     <w:p>
@@ -597,7 +948,7 @@
         <w:ind w:left="720"/>
       </w:pPr>
       <w:r>
-        <w:t>If node-&gt;next = null we return that</w:t>
+        <w:t>Point our nodepointer to the head -&gt; if head isn’t null then we traverse to length-1 node.</w:t>
       </w:r>
     </w:p>
     <w:p>
@@ -610,19 +961,6 @@
         <w:ind w:left="720"/>
       </w:pPr>
       <w:r>
-        <w:t>Point our nodepointer to the head -&gt; if head isn’t null then we traverse to length-1 node.</w:t>
-      </w:r>
-    </w:p>
-    <w:p>
-      <w:pPr>
-        <w:pStyle w:val="ListBullet"/>
-        <w:tabs>
-          <w:tab w:val="clear" w:pos="360"/>
-          <w:tab w:val="num" w:pos="720"/>
-        </w:tabs>
-        <w:ind w:left="720"/>
-      </w:pPr>
-      <w:r>
         <w:t>Function is recursive -&gt; uses a lot of memory</w:t>
       </w:r>
     </w:p>
@@ -648,8 +986,6 @@
       <w:r>
         <w:t>(b)</w:t>
       </w:r>
-      <w:bookmarkStart w:id="0" w:name="_GoBack"/>
-      <w:bookmarkEnd w:id="0"/>
     </w:p>
     <w:p>
       <w:pPr>

</xml_diff>

<commit_message>
added comments, added doc file
</commit_message>
<xml_diff>
--- a/CT331 Assignment 1.docx
+++ b/CT331 Assignment 1.docx
@@ -50,7 +50,10 @@
     </w:p>
     <w:p>
       <w:r>
-        <w:t>Screen shot of code :</w:t>
+        <w:t>Screen shot of code</w:t>
+      </w:r>
+      <w:r>
+        <w:t>:</w:t>
       </w:r>
     </w:p>
     <w:p>
@@ -98,7 +101,15 @@
     </w:p>
     <w:p>
       <w:r>
-        <w:t>Screen shot of cmd line output:</w:t>
+        <w:t xml:space="preserve">Screen shot of </w:t>
+      </w:r>
+      <w:proofErr w:type="spellStart"/>
+      <w:r>
+        <w:t>cmd</w:t>
+      </w:r>
+      <w:proofErr w:type="spellEnd"/>
+      <w:r>
+        <w:t xml:space="preserve"> line output:</w:t>
       </w:r>
     </w:p>
     <w:p>
@@ -151,36 +162,54 @@
     </w:p>
     <w:p>
       <w:r>
-        <w:t xml:space="preserve">All data types shown have the same size. For int </w:t>
-      </w:r>
-      <w:r>
-        <w:t>and long and other data types sizes are either 4 or 8 bytes depending on cpu architecture 32 bit on 64 bit and compiler settings. The same for pointers where the size is platform dependent on the computers processor architecture and the amount of bits you compile with. In this case my cpu is 64 bit but my visual studio is compiling in 32 bits therefore the sizes of all the pointers are 4. (in most cases 32 bits have size 4 bytes and 64 bits have 8 bytes.)</w:t>
+        <w:t xml:space="preserve">All data types shown have the same size. For </w:t>
+      </w:r>
+      <w:proofErr w:type="spellStart"/>
+      <w:r>
+        <w:t>int</w:t>
+      </w:r>
+      <w:proofErr w:type="spellEnd"/>
+      <w:r>
+        <w:t xml:space="preserve"> </w:t>
+      </w:r>
+      <w:r>
+        <w:t xml:space="preserve">and long and other data types sizes are either 4 or 8 bytes depending on </w:t>
+      </w:r>
+      <w:proofErr w:type="spellStart"/>
+      <w:proofErr w:type="gramStart"/>
+      <w:r>
+        <w:t>cpu</w:t>
+      </w:r>
+      <w:proofErr w:type="spellEnd"/>
+      <w:proofErr w:type="gramEnd"/>
+      <w:r>
+        <w:t xml:space="preserve"> architecture 32 bit on 64 bit and compiler settings. The same for pointers where the size is platform dependent on the computers processor architecture and the amount of bits you compile with. In this case my </w:t>
+      </w:r>
+      <w:proofErr w:type="spellStart"/>
+      <w:proofErr w:type="gramStart"/>
+      <w:r>
+        <w:t>cpu</w:t>
+      </w:r>
+      <w:proofErr w:type="spellEnd"/>
+      <w:proofErr w:type="gramEnd"/>
+      <w:r>
+        <w:t xml:space="preserve"> is 64 bit but my visual studio is compiling in 32 bits therefore the sizes of all the pointers are 4. (</w:t>
+      </w:r>
+      <w:proofErr w:type="gramStart"/>
+      <w:r>
+        <w:t>in</w:t>
+      </w:r>
+      <w:proofErr w:type="gramEnd"/>
+      <w:r>
+        <w:t xml:space="preserve"> most cases 32 bits have size 4 bytes and 64 bits have 8 bytes.)</w:t>
       </w:r>
     </w:p>
     <w:p/>
     <w:p/>
     <w:p/>
-    <w:p>
-      <w:pPr>
-        <w:rPr>
-          <w:b/>
-        </w:rPr>
-      </w:pPr>
-    </w:p>
-    <w:p>
-      <w:pPr>
-        <w:rPr>
-          <w:b/>
-        </w:rPr>
-      </w:pPr>
-    </w:p>
-    <w:p>
-      <w:pPr>
-        <w:rPr>
-          <w:b/>
-        </w:rPr>
-      </w:pPr>
-    </w:p>
+    <w:p/>
+    <w:p/>
+    <w:p/>
     <w:p>
       <w:pPr>
         <w:rPr>
@@ -211,8 +240,13 @@
     </w:p>
     <w:p>
       <w:r>
-        <w:t>Screen shot of code :</w:t>
-      </w:r>
+        <w:t xml:space="preserve">Screen shot of </w:t>
+      </w:r>
+      <w:proofErr w:type="gramStart"/>
+      <w:r>
+        <w:t>code :</w:t>
+      </w:r>
+      <w:proofErr w:type="gramEnd"/>
     </w:p>
     <w:p>
       <w:pPr>
@@ -226,11 +260,19 @@
         </w:rPr>
         <w:t xml:space="preserve">Q2: </w:t>
       </w:r>
-      <w:r>
-        <w:rPr>
-          <w:b/>
-        </w:rPr>
-        <w:t>Linkedlist.c added</w:t>
+      <w:proofErr w:type="spellStart"/>
+      <w:r>
+        <w:rPr>
+          <w:b/>
+        </w:rPr>
+        <w:t>Linkedlist.c</w:t>
+      </w:r>
+      <w:proofErr w:type="spellEnd"/>
+      <w:r>
+        <w:rPr>
+          <w:b/>
+        </w:rPr>
+        <w:t xml:space="preserve"> added</w:t>
       </w:r>
       <w:r>
         <w:rPr>
@@ -251,10 +293,10 @@
           <w:lang w:val="en-IE" w:eastAsia="en-IE"/>
         </w:rPr>
         <w:drawing>
-          <wp:inline distT="0" distB="0" distL="0" distR="0" wp14:anchorId="008938CE" wp14:editId="024A8FCB">
-            <wp:extent cx="4982847" cy="6705600"/>
-            <wp:effectExtent l="0" t="0" r="8255" b="0"/>
-            <wp:docPr id="9" name="Picture 9"/>
+          <wp:inline distT="0" distB="0" distL="0" distR="0" wp14:anchorId="41280E12" wp14:editId="6B77933A">
+            <wp:extent cx="4714875" cy="5476875"/>
+            <wp:effectExtent l="0" t="0" r="9525" b="9525"/>
+            <wp:docPr id="4" name="Picture 4"/>
             <wp:cNvGraphicFramePr>
               <a:graphicFrameLocks xmlns:a="http://schemas.openxmlformats.org/drawingml/2006/main" noChangeAspect="1"/>
             </wp:cNvGraphicFramePr>
@@ -274,7 +316,7 @@
                   <pic:spPr>
                     <a:xfrm>
                       <a:off x="0" y="0"/>
-                      <a:ext cx="4991138" cy="6716758"/>
+                      <a:ext cx="4716094" cy="5478291"/>
                     </a:xfrm>
                     <a:prstGeom prst="rect">
                       <a:avLst/>
@@ -295,39 +337,14 @@
       </w:pPr>
       <w:r>
         <w:rPr>
-          <w:b/>
-        </w:rPr>
-        <w:t xml:space="preserve">Q2: </w:t>
-      </w:r>
-      <w:r>
-        <w:rPr>
-          <w:b/>
-        </w:rPr>
-        <w:t>Linkedlist.h</w:t>
-      </w:r>
-      <w:r>
-        <w:rPr>
-          <w:b/>
-        </w:rPr>
-        <w:t xml:space="preserve"> added code</w:t>
-      </w:r>
-    </w:p>
-    <w:p>
-      <w:pPr>
-        <w:rPr>
-          <w:b/>
-        </w:rPr>
-      </w:pPr>
-      <w:r>
-        <w:rPr>
           <w:noProof/>
           <w:lang w:val="en-IE" w:eastAsia="en-IE"/>
         </w:rPr>
         <w:drawing>
-          <wp:inline distT="0" distB="0" distL="0" distR="0" wp14:anchorId="730AF445" wp14:editId="60530B23">
-            <wp:extent cx="3796555" cy="1676400"/>
-            <wp:effectExtent l="0" t="0" r="0" b="0"/>
-            <wp:docPr id="20" name="Picture 20"/>
+          <wp:inline distT="0" distB="0" distL="0" distR="0" wp14:anchorId="18CDBE86" wp14:editId="75A3B8E1">
+            <wp:extent cx="4486275" cy="2590667"/>
+            <wp:effectExtent l="0" t="0" r="0" b="635"/>
+            <wp:docPr id="5" name="Picture 5"/>
             <wp:cNvGraphicFramePr>
               <a:graphicFrameLocks xmlns:a="http://schemas.openxmlformats.org/drawingml/2006/main" noChangeAspect="1"/>
             </wp:cNvGraphicFramePr>
@@ -347,7 +364,7 @@
                   <pic:spPr>
                     <a:xfrm>
                       <a:off x="0" y="0"/>
-                      <a:ext cx="3805944" cy="1680546"/>
+                      <a:ext cx="4503937" cy="2600866"/>
                     </a:xfrm>
                     <a:prstGeom prst="rect">
                       <a:avLst/>
@@ -366,17 +383,40 @@
           <w:b/>
         </w:rPr>
       </w:pPr>
-      <w:r>
-        <w:rPr>
-          <w:b/>
-        </w:rPr>
-        <w:t xml:space="preserve">Q2 : </w:t>
-      </w:r>
-      <w:r>
-        <w:rPr>
-          <w:b/>
-        </w:rPr>
-        <w:t>Tests.c added code</w:t>
+    </w:p>
+    <w:p>
+      <w:pPr>
+        <w:rPr>
+          <w:b/>
+        </w:rPr>
+      </w:pPr>
+    </w:p>
+    <w:p>
+      <w:pPr>
+        <w:rPr>
+          <w:b/>
+        </w:rPr>
+      </w:pPr>
+      <w:r>
+        <w:rPr>
+          <w:b/>
+        </w:rPr>
+        <w:lastRenderedPageBreak/>
+        <w:t xml:space="preserve">Q2: </w:t>
+      </w:r>
+      <w:proofErr w:type="spellStart"/>
+      <w:r>
+        <w:rPr>
+          <w:b/>
+        </w:rPr>
+        <w:t>Linkedlist.h</w:t>
+      </w:r>
+      <w:proofErr w:type="spellEnd"/>
+      <w:r>
+        <w:rPr>
+          <w:b/>
+        </w:rPr>
+        <w:t xml:space="preserve"> added code</w:t>
       </w:r>
     </w:p>
     <w:p>
@@ -391,10 +431,10 @@
           <w:lang w:val="en-IE" w:eastAsia="en-IE"/>
         </w:rPr>
         <w:drawing>
-          <wp:inline distT="0" distB="0" distL="0" distR="0" wp14:anchorId="6FB6CB98" wp14:editId="6C898B61">
-            <wp:extent cx="6645910" cy="5114290"/>
-            <wp:effectExtent l="0" t="0" r="2540" b="0"/>
-            <wp:docPr id="15" name="Picture 15"/>
+          <wp:inline distT="0" distB="0" distL="0" distR="0" wp14:anchorId="2E7F1B8D" wp14:editId="57B14129">
+            <wp:extent cx="2905125" cy="1692605"/>
+            <wp:effectExtent l="0" t="0" r="0" b="3175"/>
+            <wp:docPr id="6" name="Picture 6"/>
             <wp:cNvGraphicFramePr>
               <a:graphicFrameLocks xmlns:a="http://schemas.openxmlformats.org/drawingml/2006/main" noChangeAspect="1"/>
             </wp:cNvGraphicFramePr>
@@ -414,7 +454,7 @@
                   <pic:spPr>
                     <a:xfrm>
                       <a:off x="0" y="0"/>
-                      <a:ext cx="6645910" cy="5114290"/>
+                      <a:ext cx="2912428" cy="1696860"/>
                     </a:xfrm>
                     <a:prstGeom prst="rect">
                       <a:avLst/>
@@ -433,16 +473,51 @@
           <w:b/>
         </w:rPr>
       </w:pPr>
+      <w:proofErr w:type="gramStart"/>
+      <w:r>
+        <w:rPr>
+          <w:b/>
+        </w:rPr>
+        <w:t>Q2 :</w:t>
+      </w:r>
+      <w:proofErr w:type="gramEnd"/>
+      <w:r>
+        <w:rPr>
+          <w:b/>
+        </w:rPr>
+        <w:t xml:space="preserve"> </w:t>
+      </w:r>
+      <w:proofErr w:type="spellStart"/>
+      <w:r>
+        <w:rPr>
+          <w:b/>
+        </w:rPr>
+        <w:t>Tests.c</w:t>
+      </w:r>
+      <w:proofErr w:type="spellEnd"/>
+      <w:r>
+        <w:rPr>
+          <w:b/>
+        </w:rPr>
+        <w:t xml:space="preserve"> added code</w:t>
+      </w:r>
+    </w:p>
+    <w:p>
+      <w:pPr>
+        <w:rPr>
+          <w:b/>
+        </w:rPr>
+      </w:pPr>
       <w:r>
         <w:rPr>
           <w:noProof/>
           <w:lang w:val="en-IE" w:eastAsia="en-IE"/>
         </w:rPr>
         <w:drawing>
-          <wp:inline distT="0" distB="0" distL="0" distR="0" wp14:anchorId="780E7E0D" wp14:editId="1B19A0EF">
-            <wp:extent cx="6645910" cy="3094355"/>
-            <wp:effectExtent l="0" t="0" r="2540" b="0"/>
-            <wp:docPr id="17" name="Picture 17"/>
+          <wp:inline distT="0" distB="0" distL="0" distR="0" wp14:anchorId="529CE25D" wp14:editId="1F367B88">
+            <wp:extent cx="5200650" cy="4020734"/>
+            <wp:effectExtent l="0" t="0" r="0" b="0"/>
+            <wp:docPr id="7" name="Picture 7"/>
             <wp:cNvGraphicFramePr>
               <a:graphicFrameLocks xmlns:a="http://schemas.openxmlformats.org/drawingml/2006/main" noChangeAspect="1"/>
             </wp:cNvGraphicFramePr>
@@ -462,7 +537,7 @@
                   <pic:spPr>
                     <a:xfrm>
                       <a:off x="0" y="0"/>
-                      <a:ext cx="6645910" cy="3094355"/>
+                      <a:ext cx="5225991" cy="4040326"/>
                     </a:xfrm>
                     <a:prstGeom prst="rect">
                       <a:avLst/>
@@ -476,60 +551,21 @@
       </w:r>
     </w:p>
     <w:p>
-      <w:r>
-        <w:rPr>
-          <w:noProof/>
-          <w:lang w:eastAsia="en-GB"/>
-        </w:rPr>
-        <w:t xml:space="preserve"> </w:t>
-      </w:r>
-    </w:p>
-    <w:p/>
-    <w:p/>
-    <w:p/>
-    <w:p>
-      <w:pPr>
-        <w:rPr>
-          <w:b/>
-        </w:rPr>
-      </w:pPr>
-      <w:r>
-        <w:rPr>
-          <w:b/>
-        </w:rPr>
-        <w:t xml:space="preserve">Q2 : </w:t>
-      </w:r>
-      <w:r>
-        <w:rPr>
-          <w:b/>
-        </w:rPr>
-        <w:t>Screen shot of cmd line output:</w:t>
-      </w:r>
-    </w:p>
-    <w:p>
-      <w:pPr>
-        <w:rPr>
-          <w:noProof/>
-          <w:lang w:eastAsia="en-GB"/>
-        </w:rPr>
-      </w:pPr>
-      <w:r>
-        <w:rPr>
-          <w:noProof/>
-          <w:lang w:eastAsia="en-GB"/>
-        </w:rPr>
-        <w:t xml:space="preserve"> </w:t>
-      </w:r>
+      <w:pPr>
+        <w:rPr>
+          <w:b/>
+        </w:rPr>
+      </w:pPr>
       <w:r>
         <w:rPr>
           <w:noProof/>
           <w:lang w:val="en-IE" w:eastAsia="en-IE"/>
         </w:rPr>
         <w:drawing>
-          <wp:inline distT="0" distB="0" distL="0" distR="0" wp14:anchorId="63EC70A9" wp14:editId="2A238B1E">
-            <wp:extent cx="5340279" cy="4924425"/>
+          <wp:inline distT="0" distB="0" distL="0" distR="0" wp14:anchorId="33AA35B0" wp14:editId="66224235">
+            <wp:extent cx="5076825" cy="2504567"/>
             <wp:effectExtent l="0" t="0" r="0" b="0"/>
-            <wp:docPr id="18" name="Picture 18"/>
+            <wp:docPr id="8" name="Picture 8"/>
             <wp:cNvGraphicFramePr>
               <a:graphicFrameLocks xmlns:a="http://schemas.openxmlformats.org/drawingml/2006/main" noChangeAspect="1"/>
             </wp:cNvGraphicFramePr>
@@ -549,7 +585,7 @@
                   <pic:spPr>
                     <a:xfrm>
                       <a:off x="0" y="0"/>
-                      <a:ext cx="5344768" cy="4928565"/>
+                      <a:ext cx="5089223" cy="2510683"/>
                     </a:xfrm>
                     <a:prstGeom prst="rect">
                       <a:avLst/>
@@ -563,16 +599,85 @@
       </w:r>
     </w:p>
     <w:p>
+      <w:pPr>
+        <w:rPr>
+          <w:b/>
+        </w:rPr>
+      </w:pPr>
+    </w:p>
+    <w:p>
+      <w:pPr>
+        <w:rPr>
+          <w:b/>
+        </w:rPr>
+      </w:pPr>
+    </w:p>
+    <w:p>
+      <w:pPr>
+        <w:rPr>
+          <w:b/>
+        </w:rPr>
+      </w:pPr>
+      <w:proofErr w:type="gramStart"/>
+      <w:r>
+        <w:rPr>
+          <w:b/>
+        </w:rPr>
+        <w:lastRenderedPageBreak/>
+        <w:t>Q2 :</w:t>
+      </w:r>
+      <w:proofErr w:type="gramEnd"/>
+      <w:r>
+        <w:rPr>
+          <w:b/>
+        </w:rPr>
+        <w:t xml:space="preserve"> </w:t>
+      </w:r>
+      <w:r>
+        <w:rPr>
+          <w:b/>
+        </w:rPr>
+        <w:t xml:space="preserve">Screen shot of </w:t>
+      </w:r>
+      <w:proofErr w:type="spellStart"/>
+      <w:r>
+        <w:rPr>
+          <w:b/>
+        </w:rPr>
+        <w:t>cmd</w:t>
+      </w:r>
+      <w:proofErr w:type="spellEnd"/>
+      <w:r>
+        <w:rPr>
+          <w:b/>
+        </w:rPr>
+        <w:t xml:space="preserve"> line output:</w:t>
+      </w:r>
+    </w:p>
+    <w:p>
+      <w:pPr>
+        <w:rPr>
+          <w:noProof/>
+          <w:lang w:eastAsia="en-GB"/>
+        </w:rPr>
+      </w:pPr>
+      <w:r>
+        <w:rPr>
+          <w:noProof/>
+          <w:lang w:eastAsia="en-GB"/>
+        </w:rPr>
+        <w:t xml:space="preserve"> </w:t>
+      </w:r>
       <w:r>
         <w:rPr>
           <w:noProof/>
           <w:lang w:val="en-IE" w:eastAsia="en-IE"/>
         </w:rPr>
         <w:drawing>
-          <wp:inline distT="0" distB="0" distL="0" distR="0" wp14:anchorId="44194FB5" wp14:editId="6760E030">
-            <wp:extent cx="5381509" cy="3724275"/>
+          <wp:inline distT="0" distB="0" distL="0" distR="0" wp14:anchorId="63EC70A9" wp14:editId="2A238B1E">
+            <wp:extent cx="5340279" cy="4924425"/>
             <wp:effectExtent l="0" t="0" r="0" b="0"/>
-            <wp:docPr id="19" name="Picture 19"/>
+            <wp:docPr id="18" name="Picture 18"/>
             <wp:cNvGraphicFramePr>
               <a:graphicFrameLocks xmlns:a="http://schemas.openxmlformats.org/drawingml/2006/main" noChangeAspect="1"/>
             </wp:cNvGraphicFramePr>
@@ -592,7 +697,7 @@
                   <pic:spPr>
                     <a:xfrm>
                       <a:off x="0" y="0"/>
-                      <a:ext cx="5392705" cy="3732023"/>
+                      <a:ext cx="5344768" cy="4928565"/>
                     </a:xfrm>
                     <a:prstGeom prst="rect">
                       <a:avLst/>
@@ -605,33 +710,6 @@
         </w:drawing>
       </w:r>
     </w:p>
-    <w:p/>
-    <w:p/>
-    <w:p/>
-    <w:p/>
-    <w:p>
-      <w:pPr>
-        <w:rPr>
-          <w:b/>
-        </w:rPr>
-      </w:pPr>
-      <w:r>
-        <w:rPr>
-          <w:b/>
-        </w:rPr>
-        <w:t>Question 3:</w:t>
-      </w:r>
-    </w:p>
-    <w:p>
-      <w:r>
-        <w:t>Screen shot of code :</w:t>
-      </w:r>
-    </w:p>
-    <w:p>
-      <w:r>
-        <w:t>Screen shot of cmd line output:</w:t>
-      </w:r>
-    </w:p>
     <w:p>
       <w:r>
         <w:rPr>
@@ -639,10 +717,10 @@
           <w:lang w:val="en-IE" w:eastAsia="en-IE"/>
         </w:rPr>
         <w:drawing>
-          <wp:inline distT="0" distB="0" distL="0" distR="0" wp14:anchorId="4E5FDD33" wp14:editId="12D03004">
-            <wp:extent cx="4943475" cy="1591302"/>
-            <wp:effectExtent l="0" t="0" r="0" b="9525"/>
-            <wp:docPr id="3" name="Picture 3"/>
+          <wp:inline distT="0" distB="0" distL="0" distR="0" wp14:anchorId="44194FB5" wp14:editId="6760E030">
+            <wp:extent cx="5381509" cy="3724275"/>
+            <wp:effectExtent l="0" t="0" r="0" b="0"/>
+            <wp:docPr id="19" name="Picture 19"/>
             <wp:cNvGraphicFramePr>
               <a:graphicFrameLocks xmlns:a="http://schemas.openxmlformats.org/drawingml/2006/main" noChangeAspect="1"/>
             </wp:cNvGraphicFramePr>
@@ -662,7 +740,7 @@
                   <pic:spPr>
                     <a:xfrm>
                       <a:off x="0" y="0"/>
-                      <a:ext cx="4943475" cy="1591302"/>
+                      <a:ext cx="5392705" cy="3732023"/>
                     </a:xfrm>
                     <a:prstGeom prst="rect">
                       <a:avLst/>
@@ -675,17 +753,88 @@
         </w:drawing>
       </w:r>
     </w:p>
-    <w:p>
+    <w:p/>
+    <w:p/>
+    <w:p/>
+    <w:p/>
+    <w:p>
+      <w:pPr>
+        <w:rPr>
+          <w:b/>
+        </w:rPr>
+      </w:pPr>
+      <w:r>
+        <w:rPr>
+          <w:b/>
+        </w:rPr>
+        <w:t>Question 3:</w:t>
+      </w:r>
+    </w:p>
+    <w:p>
+      <w:r>
+        <w:t xml:space="preserve">Screen shot of </w:t>
+      </w:r>
+      <w:proofErr w:type="gramStart"/>
+      <w:r>
+        <w:t>code :</w:t>
+      </w:r>
+      <w:proofErr w:type="gramEnd"/>
+    </w:p>
+    <w:p>
+      <w:pPr>
+        <w:rPr>
+          <w:b/>
+        </w:rPr>
+      </w:pPr>
+      <w:r>
+        <w:rPr>
+          <w:b/>
+        </w:rPr>
+        <w:t xml:space="preserve">Q3 </w:t>
+      </w:r>
+      <w:proofErr w:type="spellStart"/>
+      <w:r>
+        <w:rPr>
+          <w:b/>
+        </w:rPr>
+        <w:t>Genericlinkedlist.c</w:t>
+      </w:r>
+      <w:proofErr w:type="spellEnd"/>
+      <w:r>
+        <w:rPr>
+          <w:b/>
+        </w:rPr>
+        <w:t xml:space="preserve"> added </w:t>
+      </w:r>
+      <w:r>
+        <w:rPr>
+          <w:b/>
+        </w:rPr>
+        <w:t>code</w:t>
+      </w:r>
+      <w:r>
+        <w:rPr>
+          <w:b/>
+        </w:rPr>
+        <w:t>:</w:t>
+      </w:r>
+    </w:p>
+    <w:p>
+      <w:pPr>
+        <w:rPr>
+          <w:b/>
+        </w:rPr>
+      </w:pPr>
       <w:r>
         <w:rPr>
           <w:noProof/>
           <w:lang w:val="en-IE" w:eastAsia="en-IE"/>
         </w:rPr>
         <w:drawing>
-          <wp:inline distT="0" distB="0" distL="0" distR="0" wp14:anchorId="26748120" wp14:editId="08E4D34A">
-            <wp:extent cx="4991100" cy="2630032"/>
-            <wp:effectExtent l="0" t="0" r="0" b="0"/>
-            <wp:docPr id="11" name="Picture 11"/>
+          <wp:inline distT="0" distB="0" distL="0" distR="0" wp14:anchorId="0F5E76B1" wp14:editId="1469860B">
+            <wp:extent cx="3924300" cy="949784"/>
+            <wp:effectExtent l="0" t="0" r="0" b="3175"/>
+            <wp:docPr id="10" name="Picture 10"/>
             <wp:cNvGraphicFramePr>
               <a:graphicFrameLocks xmlns:a="http://schemas.openxmlformats.org/drawingml/2006/main" noChangeAspect="1"/>
             </wp:cNvGraphicFramePr>
@@ -705,7 +854,7 @@
                   <pic:spPr>
                     <a:xfrm>
                       <a:off x="0" y="0"/>
-                      <a:ext cx="4991100" cy="2630032"/>
+                      <a:ext cx="3935445" cy="952481"/>
                     </a:xfrm>
                     <a:prstGeom prst="rect">
                       <a:avLst/>
@@ -719,16 +868,21 @@
       </w:r>
     </w:p>
     <w:p>
+      <w:pPr>
+        <w:rPr>
+          <w:b/>
+        </w:rPr>
+      </w:pPr>
       <w:r>
         <w:rPr>
           <w:noProof/>
           <w:lang w:val="en-IE" w:eastAsia="en-IE"/>
         </w:rPr>
         <w:drawing>
-          <wp:inline distT="0" distB="0" distL="0" distR="0" wp14:anchorId="425A898D" wp14:editId="19EE990A">
-            <wp:extent cx="4981575" cy="3034829"/>
-            <wp:effectExtent l="0" t="0" r="0" b="6985"/>
-            <wp:docPr id="12" name="Picture 12"/>
+          <wp:inline distT="0" distB="0" distL="0" distR="0" wp14:anchorId="108043CF" wp14:editId="0610E18C">
+            <wp:extent cx="3943350" cy="2620885"/>
+            <wp:effectExtent l="0" t="0" r="0" b="8255"/>
+            <wp:docPr id="16" name="Picture 16"/>
             <wp:cNvGraphicFramePr>
               <a:graphicFrameLocks xmlns:a="http://schemas.openxmlformats.org/drawingml/2006/main" noChangeAspect="1"/>
             </wp:cNvGraphicFramePr>
@@ -748,7 +902,7 @@
                   <pic:spPr>
                     <a:xfrm>
                       <a:off x="0" y="0"/>
-                      <a:ext cx="4981575" cy="3034829"/>
+                      <a:ext cx="3971163" cy="2639371"/>
                     </a:xfrm>
                     <a:prstGeom prst="rect">
                       <a:avLst/>
@@ -762,16 +916,21 @@
       </w:r>
     </w:p>
     <w:p>
+      <w:pPr>
+        <w:rPr>
+          <w:b/>
+        </w:rPr>
+      </w:pPr>
       <w:r>
         <w:rPr>
           <w:noProof/>
           <w:lang w:val="en-IE" w:eastAsia="en-IE"/>
         </w:rPr>
         <w:drawing>
-          <wp:inline distT="0" distB="0" distL="0" distR="0" wp14:anchorId="79396FAF" wp14:editId="235312CC">
-            <wp:extent cx="5051185" cy="3495675"/>
-            <wp:effectExtent l="0" t="0" r="0" b="0"/>
-            <wp:docPr id="13" name="Picture 13"/>
+          <wp:inline distT="0" distB="0" distL="0" distR="0" wp14:anchorId="0BBC885B" wp14:editId="1848B2F0">
+            <wp:extent cx="4811804" cy="4410075"/>
+            <wp:effectExtent l="0" t="0" r="8255" b="0"/>
+            <wp:docPr id="21" name="Picture 21"/>
             <wp:cNvGraphicFramePr>
               <a:graphicFrameLocks xmlns:a="http://schemas.openxmlformats.org/drawingml/2006/main" noChangeAspect="1"/>
             </wp:cNvGraphicFramePr>
@@ -791,7 +950,7 @@
                   <pic:spPr>
                     <a:xfrm>
                       <a:off x="0" y="0"/>
-                      <a:ext cx="5051185" cy="3495675"/>
+                      <a:ext cx="4828599" cy="4425468"/>
                     </a:xfrm>
                     <a:prstGeom prst="rect">
                       <a:avLst/>
@@ -805,16 +964,22 @@
       </w:r>
     </w:p>
     <w:p>
+      <w:pPr>
+        <w:rPr>
+          <w:b/>
+        </w:rPr>
+      </w:pPr>
       <w:r>
         <w:rPr>
           <w:noProof/>
           <w:lang w:val="en-IE" w:eastAsia="en-IE"/>
         </w:rPr>
+        <w:lastRenderedPageBreak/>
         <w:drawing>
-          <wp:inline distT="0" distB="0" distL="0" distR="0" wp14:anchorId="2D5B63CF" wp14:editId="380FF4D6">
-            <wp:extent cx="5056497" cy="4010025"/>
-            <wp:effectExtent l="0" t="0" r="0" b="0"/>
-            <wp:docPr id="14" name="Picture 14"/>
+          <wp:inline distT="0" distB="0" distL="0" distR="0" wp14:anchorId="20EE5EB8" wp14:editId="46F68E5C">
+            <wp:extent cx="4985125" cy="5076825"/>
+            <wp:effectExtent l="0" t="0" r="6350" b="0"/>
+            <wp:docPr id="22" name="Picture 22"/>
             <wp:cNvGraphicFramePr>
               <a:graphicFrameLocks xmlns:a="http://schemas.openxmlformats.org/drawingml/2006/main" noChangeAspect="1"/>
             </wp:cNvGraphicFramePr>
@@ -834,7 +999,7 @@
                   <pic:spPr>
                     <a:xfrm>
                       <a:off x="0" y="0"/>
-                      <a:ext cx="5069129" cy="4020042"/>
+                      <a:ext cx="4985764" cy="5077476"/>
                     </a:xfrm>
                     <a:prstGeom prst="rect">
                       <a:avLst/>
@@ -847,22 +1012,536 @@
         </w:drawing>
       </w:r>
     </w:p>
+    <w:p>
+      <w:pPr>
+        <w:rPr>
+          <w:b/>
+        </w:rPr>
+      </w:pPr>
+      <w:r>
+        <w:rPr>
+          <w:b/>
+        </w:rPr>
+        <w:t xml:space="preserve">Q3 </w:t>
+      </w:r>
+      <w:proofErr w:type="spellStart"/>
+      <w:r>
+        <w:rPr>
+          <w:b/>
+        </w:rPr>
+        <w:t>Genericlinkedlist.h</w:t>
+      </w:r>
+      <w:proofErr w:type="spellEnd"/>
+      <w:r>
+        <w:rPr>
+          <w:b/>
+        </w:rPr>
+        <w:t xml:space="preserve"> added code</w:t>
+      </w:r>
+      <w:r>
+        <w:rPr>
+          <w:b/>
+        </w:rPr>
+        <w:t>:</w:t>
+      </w:r>
+    </w:p>
+    <w:p>
+      <w:pPr>
+        <w:rPr>
+          <w:b/>
+        </w:rPr>
+      </w:pPr>
+      <w:r>
+        <w:rPr>
+          <w:noProof/>
+          <w:lang w:val="en-IE" w:eastAsia="en-IE"/>
+        </w:rPr>
+        <w:drawing>
+          <wp:inline distT="0" distB="0" distL="0" distR="0" wp14:anchorId="55073A92" wp14:editId="48C0C553">
+            <wp:extent cx="4651073" cy="3705225"/>
+            <wp:effectExtent l="0" t="0" r="0" b="0"/>
+            <wp:docPr id="23" name="Picture 23"/>
+            <wp:cNvGraphicFramePr>
+              <a:graphicFrameLocks xmlns:a="http://schemas.openxmlformats.org/drawingml/2006/main" noChangeAspect="1"/>
+            </wp:cNvGraphicFramePr>
+            <a:graphic xmlns:a="http://schemas.openxmlformats.org/drawingml/2006/main">
+              <a:graphicData uri="http://schemas.openxmlformats.org/drawingml/2006/picture">
+                <pic:pic xmlns:pic="http://schemas.openxmlformats.org/drawingml/2006/picture">
+                  <pic:nvPicPr>
+                    <pic:cNvPr id="1" name=""/>
+                    <pic:cNvPicPr/>
+                  </pic:nvPicPr>
+                  <pic:blipFill>
+                    <a:blip r:embed="rId19"/>
+                    <a:stretch>
+                      <a:fillRect/>
+                    </a:stretch>
+                  </pic:blipFill>
+                  <pic:spPr>
+                    <a:xfrm>
+                      <a:off x="0" y="0"/>
+                      <a:ext cx="4675578" cy="3724746"/>
+                    </a:xfrm>
+                    <a:prstGeom prst="rect">
+                      <a:avLst/>
+                    </a:prstGeom>
+                  </pic:spPr>
+                </pic:pic>
+              </a:graphicData>
+            </a:graphic>
+          </wp:inline>
+        </w:drawing>
+      </w:r>
+    </w:p>
+    <w:p>
+      <w:pPr>
+        <w:rPr>
+          <w:b/>
+        </w:rPr>
+      </w:pPr>
+    </w:p>
+    <w:p>
+      <w:pPr>
+        <w:rPr>
+          <w:b/>
+        </w:rPr>
+      </w:pPr>
+    </w:p>
+    <w:p>
+      <w:pPr>
+        <w:rPr>
+          <w:b/>
+        </w:rPr>
+      </w:pPr>
+      <w:r>
+        <w:rPr>
+          <w:b/>
+        </w:rPr>
+        <w:lastRenderedPageBreak/>
+        <w:t xml:space="preserve">Q3 </w:t>
+      </w:r>
+      <w:proofErr w:type="spellStart"/>
+      <w:r>
+        <w:rPr>
+          <w:b/>
+        </w:rPr>
+        <w:t>Tests.c</w:t>
+      </w:r>
+      <w:proofErr w:type="spellEnd"/>
+      <w:r>
+        <w:rPr>
+          <w:b/>
+        </w:rPr>
+        <w:t xml:space="preserve"> added code</w:t>
+      </w:r>
+      <w:r>
+        <w:rPr>
+          <w:b/>
+        </w:rPr>
+        <w:t>:</w:t>
+      </w:r>
+    </w:p>
+    <w:p>
+      <w:pPr>
+        <w:rPr>
+          <w:b/>
+        </w:rPr>
+      </w:pPr>
+      <w:r>
+        <w:rPr>
+          <w:noProof/>
+          <w:lang w:val="en-IE" w:eastAsia="en-IE"/>
+        </w:rPr>
+        <w:drawing>
+          <wp:inline distT="0" distB="0" distL="0" distR="0" wp14:anchorId="6A76C862" wp14:editId="7590063C">
+            <wp:extent cx="5867400" cy="4570136"/>
+            <wp:effectExtent l="0" t="0" r="0" b="1905"/>
+            <wp:docPr id="24" name="Picture 24"/>
+            <wp:cNvGraphicFramePr>
+              <a:graphicFrameLocks xmlns:a="http://schemas.openxmlformats.org/drawingml/2006/main" noChangeAspect="1"/>
+            </wp:cNvGraphicFramePr>
+            <a:graphic xmlns:a="http://schemas.openxmlformats.org/drawingml/2006/main">
+              <a:graphicData uri="http://schemas.openxmlformats.org/drawingml/2006/picture">
+                <pic:pic xmlns:pic="http://schemas.openxmlformats.org/drawingml/2006/picture">
+                  <pic:nvPicPr>
+                    <pic:cNvPr id="1" name=""/>
+                    <pic:cNvPicPr/>
+                  </pic:nvPicPr>
+                  <pic:blipFill>
+                    <a:blip r:embed="rId20"/>
+                    <a:stretch>
+                      <a:fillRect/>
+                    </a:stretch>
+                  </pic:blipFill>
+                  <pic:spPr>
+                    <a:xfrm>
+                      <a:off x="0" y="0"/>
+                      <a:ext cx="5872336" cy="4573981"/>
+                    </a:xfrm>
+                    <a:prstGeom prst="rect">
+                      <a:avLst/>
+                    </a:prstGeom>
+                  </pic:spPr>
+                </pic:pic>
+              </a:graphicData>
+            </a:graphic>
+          </wp:inline>
+        </w:drawing>
+      </w:r>
+    </w:p>
+    <w:p>
+      <w:pPr>
+        <w:rPr>
+          <w:b/>
+        </w:rPr>
+      </w:pPr>
+      <w:r>
+        <w:rPr>
+          <w:noProof/>
+          <w:lang w:val="en-IE" w:eastAsia="en-IE"/>
+        </w:rPr>
+        <w:drawing>
+          <wp:inline distT="0" distB="0" distL="0" distR="0" wp14:anchorId="1A9DCBF7" wp14:editId="79AE35DC">
+            <wp:extent cx="6162675" cy="4702972"/>
+            <wp:effectExtent l="0" t="0" r="0" b="2540"/>
+            <wp:docPr id="25" name="Picture 25"/>
+            <wp:cNvGraphicFramePr>
+              <a:graphicFrameLocks xmlns:a="http://schemas.openxmlformats.org/drawingml/2006/main" noChangeAspect="1"/>
+            </wp:cNvGraphicFramePr>
+            <a:graphic xmlns:a="http://schemas.openxmlformats.org/drawingml/2006/main">
+              <a:graphicData uri="http://schemas.openxmlformats.org/drawingml/2006/picture">
+                <pic:pic xmlns:pic="http://schemas.openxmlformats.org/drawingml/2006/picture">
+                  <pic:nvPicPr>
+                    <pic:cNvPr id="1" name=""/>
+                    <pic:cNvPicPr/>
+                  </pic:nvPicPr>
+                  <pic:blipFill>
+                    <a:blip r:embed="rId21"/>
+                    <a:stretch>
+                      <a:fillRect/>
+                    </a:stretch>
+                  </pic:blipFill>
+                  <pic:spPr>
+                    <a:xfrm>
+                      <a:off x="0" y="0"/>
+                      <a:ext cx="6192225" cy="4725523"/>
+                    </a:xfrm>
+                    <a:prstGeom prst="rect">
+                      <a:avLst/>
+                    </a:prstGeom>
+                  </pic:spPr>
+                </pic:pic>
+              </a:graphicData>
+            </a:graphic>
+          </wp:inline>
+        </w:drawing>
+      </w:r>
+    </w:p>
+    <w:p>
+      <w:pPr>
+        <w:rPr>
+          <w:b/>
+        </w:rPr>
+      </w:pPr>
+      <w:r>
+        <w:rPr>
+          <w:noProof/>
+          <w:lang w:val="en-IE" w:eastAsia="en-IE"/>
+        </w:rPr>
+        <w:lastRenderedPageBreak/>
+        <w:drawing>
+          <wp:inline distT="0" distB="0" distL="0" distR="0" wp14:anchorId="7EB6ACBF" wp14:editId="230E478B">
+            <wp:extent cx="6418023" cy="3505200"/>
+            <wp:effectExtent l="0" t="0" r="1905" b="0"/>
+            <wp:docPr id="26" name="Picture 26"/>
+            <wp:cNvGraphicFramePr>
+              <a:graphicFrameLocks xmlns:a="http://schemas.openxmlformats.org/drawingml/2006/main" noChangeAspect="1"/>
+            </wp:cNvGraphicFramePr>
+            <a:graphic xmlns:a="http://schemas.openxmlformats.org/drawingml/2006/main">
+              <a:graphicData uri="http://schemas.openxmlformats.org/drawingml/2006/picture">
+                <pic:pic xmlns:pic="http://schemas.openxmlformats.org/drawingml/2006/picture">
+                  <pic:nvPicPr>
+                    <pic:cNvPr id="1" name=""/>
+                    <pic:cNvPicPr/>
+                  </pic:nvPicPr>
+                  <pic:blipFill>
+                    <a:blip r:embed="rId22"/>
+                    <a:stretch>
+                      <a:fillRect/>
+                    </a:stretch>
+                  </pic:blipFill>
+                  <pic:spPr>
+                    <a:xfrm>
+                      <a:off x="0" y="0"/>
+                      <a:ext cx="6430869" cy="3512216"/>
+                    </a:xfrm>
+                    <a:prstGeom prst="rect">
+                      <a:avLst/>
+                    </a:prstGeom>
+                  </pic:spPr>
+                </pic:pic>
+              </a:graphicData>
+            </a:graphic>
+          </wp:inline>
+        </w:drawing>
+      </w:r>
+    </w:p>
     <w:p/>
     <w:p/>
+    <w:p>
+      <w:r>
+        <w:t xml:space="preserve">Screen shot of </w:t>
+      </w:r>
+      <w:proofErr w:type="spellStart"/>
+      <w:r>
+        <w:t>cmd</w:t>
+      </w:r>
+      <w:proofErr w:type="spellEnd"/>
+      <w:r>
+        <w:t xml:space="preserve"> line output:</w:t>
+      </w:r>
+    </w:p>
+    <w:p>
+      <w:r>
+        <w:rPr>
+          <w:noProof/>
+          <w:lang w:val="en-IE" w:eastAsia="en-IE"/>
+        </w:rPr>
+        <w:drawing>
+          <wp:inline distT="0" distB="0" distL="0" distR="0" wp14:anchorId="4E5FDD33" wp14:editId="12D03004">
+            <wp:extent cx="5946775" cy="1914264"/>
+            <wp:effectExtent l="0" t="0" r="0" b="0"/>
+            <wp:docPr id="3" name="Picture 3"/>
+            <wp:cNvGraphicFramePr>
+              <a:graphicFrameLocks xmlns:a="http://schemas.openxmlformats.org/drawingml/2006/main" noChangeAspect="1"/>
+            </wp:cNvGraphicFramePr>
+            <a:graphic xmlns:a="http://schemas.openxmlformats.org/drawingml/2006/main">
+              <a:graphicData uri="http://schemas.openxmlformats.org/drawingml/2006/picture">
+                <pic:pic xmlns:pic="http://schemas.openxmlformats.org/drawingml/2006/picture">
+                  <pic:nvPicPr>
+                    <pic:cNvPr id="1" name=""/>
+                    <pic:cNvPicPr/>
+                  </pic:nvPicPr>
+                  <pic:blipFill>
+                    <a:blip r:embed="rId23"/>
+                    <a:stretch>
+                      <a:fillRect/>
+                    </a:stretch>
+                  </pic:blipFill>
+                  <pic:spPr>
+                    <a:xfrm>
+                      <a:off x="0" y="0"/>
+                      <a:ext cx="5968541" cy="1921270"/>
+                    </a:xfrm>
+                    <a:prstGeom prst="rect">
+                      <a:avLst/>
+                    </a:prstGeom>
+                  </pic:spPr>
+                </pic:pic>
+              </a:graphicData>
+            </a:graphic>
+          </wp:inline>
+        </w:drawing>
+      </w:r>
+    </w:p>
+    <w:p>
+      <w:r>
+        <w:rPr>
+          <w:noProof/>
+          <w:lang w:val="en-IE" w:eastAsia="en-IE"/>
+        </w:rPr>
+        <w:drawing>
+          <wp:inline distT="0" distB="0" distL="0" distR="0" wp14:anchorId="26748120" wp14:editId="08E4D34A">
+            <wp:extent cx="5946975" cy="3133725"/>
+            <wp:effectExtent l="0" t="0" r="0" b="0"/>
+            <wp:docPr id="11" name="Picture 11"/>
+            <wp:cNvGraphicFramePr>
+              <a:graphicFrameLocks xmlns:a="http://schemas.openxmlformats.org/drawingml/2006/main" noChangeAspect="1"/>
+            </wp:cNvGraphicFramePr>
+            <a:graphic xmlns:a="http://schemas.openxmlformats.org/drawingml/2006/main">
+              <a:graphicData uri="http://schemas.openxmlformats.org/drawingml/2006/picture">
+                <pic:pic xmlns:pic="http://schemas.openxmlformats.org/drawingml/2006/picture">
+                  <pic:nvPicPr>
+                    <pic:cNvPr id="1" name=""/>
+                    <pic:cNvPicPr/>
+                  </pic:nvPicPr>
+                  <pic:blipFill>
+                    <a:blip r:embed="rId24"/>
+                    <a:stretch>
+                      <a:fillRect/>
+                    </a:stretch>
+                  </pic:blipFill>
+                  <pic:spPr>
+                    <a:xfrm>
+                      <a:off x="0" y="0"/>
+                      <a:ext cx="5967425" cy="3144501"/>
+                    </a:xfrm>
+                    <a:prstGeom prst="rect">
+                      <a:avLst/>
+                    </a:prstGeom>
+                  </pic:spPr>
+                </pic:pic>
+              </a:graphicData>
+            </a:graphic>
+          </wp:inline>
+        </w:drawing>
+      </w:r>
+    </w:p>
+    <w:p>
+      <w:r>
+        <w:rPr>
+          <w:noProof/>
+          <w:lang w:val="en-IE" w:eastAsia="en-IE"/>
+        </w:rPr>
+        <w:lastRenderedPageBreak/>
+        <w:drawing>
+          <wp:inline distT="0" distB="0" distL="0" distR="0" wp14:anchorId="425A898D" wp14:editId="19EE990A">
+            <wp:extent cx="5905500" cy="3597694"/>
+            <wp:effectExtent l="0" t="0" r="0" b="3175"/>
+            <wp:docPr id="12" name="Picture 12"/>
+            <wp:cNvGraphicFramePr>
+              <a:graphicFrameLocks xmlns:a="http://schemas.openxmlformats.org/drawingml/2006/main" noChangeAspect="1"/>
+            </wp:cNvGraphicFramePr>
+            <a:graphic xmlns:a="http://schemas.openxmlformats.org/drawingml/2006/main">
+              <a:graphicData uri="http://schemas.openxmlformats.org/drawingml/2006/picture">
+                <pic:pic xmlns:pic="http://schemas.openxmlformats.org/drawingml/2006/picture">
+                  <pic:nvPicPr>
+                    <pic:cNvPr id="1" name=""/>
+                    <pic:cNvPicPr/>
+                  </pic:nvPicPr>
+                  <pic:blipFill>
+                    <a:blip r:embed="rId25"/>
+                    <a:stretch>
+                      <a:fillRect/>
+                    </a:stretch>
+                  </pic:blipFill>
+                  <pic:spPr>
+                    <a:xfrm>
+                      <a:off x="0" y="0"/>
+                      <a:ext cx="5914747" cy="3603328"/>
+                    </a:xfrm>
+                    <a:prstGeom prst="rect">
+                      <a:avLst/>
+                    </a:prstGeom>
+                  </pic:spPr>
+                </pic:pic>
+              </a:graphicData>
+            </a:graphic>
+          </wp:inline>
+        </w:drawing>
+      </w:r>
+    </w:p>
+    <w:p>
+      <w:r>
+        <w:rPr>
+          <w:noProof/>
+          <w:lang w:val="en-IE" w:eastAsia="en-IE"/>
+        </w:rPr>
+        <w:drawing>
+          <wp:inline distT="0" distB="0" distL="0" distR="0" wp14:anchorId="79396FAF" wp14:editId="235312CC">
+            <wp:extent cx="5895975" cy="4080313"/>
+            <wp:effectExtent l="0" t="0" r="0" b="0"/>
+            <wp:docPr id="13" name="Picture 13"/>
+            <wp:cNvGraphicFramePr>
+              <a:graphicFrameLocks xmlns:a="http://schemas.openxmlformats.org/drawingml/2006/main" noChangeAspect="1"/>
+            </wp:cNvGraphicFramePr>
+            <a:graphic xmlns:a="http://schemas.openxmlformats.org/drawingml/2006/main">
+              <a:graphicData uri="http://schemas.openxmlformats.org/drawingml/2006/picture">
+                <pic:pic xmlns:pic="http://schemas.openxmlformats.org/drawingml/2006/picture">
+                  <pic:nvPicPr>
+                    <pic:cNvPr id="1" name=""/>
+                    <pic:cNvPicPr/>
+                  </pic:nvPicPr>
+                  <pic:blipFill>
+                    <a:blip r:embed="rId26"/>
+                    <a:stretch>
+                      <a:fillRect/>
+                    </a:stretch>
+                  </pic:blipFill>
+                  <pic:spPr>
+                    <a:xfrm>
+                      <a:off x="0" y="0"/>
+                      <a:ext cx="5898364" cy="4081966"/>
+                    </a:xfrm>
+                    <a:prstGeom prst="rect">
+                      <a:avLst/>
+                    </a:prstGeom>
+                  </pic:spPr>
+                </pic:pic>
+              </a:graphicData>
+            </a:graphic>
+          </wp:inline>
+        </w:drawing>
+      </w:r>
+    </w:p>
+    <w:p>
+      <w:r>
+        <w:rPr>
+          <w:noProof/>
+          <w:lang w:val="en-IE" w:eastAsia="en-IE"/>
+        </w:rPr>
+        <w:lastRenderedPageBreak/>
+        <w:drawing>
+          <wp:inline distT="0" distB="0" distL="0" distR="0" wp14:anchorId="2D5B63CF" wp14:editId="380FF4D6">
+            <wp:extent cx="5800725" cy="4600230"/>
+            <wp:effectExtent l="0" t="0" r="0" b="0"/>
+            <wp:docPr id="14" name="Picture 14"/>
+            <wp:cNvGraphicFramePr>
+              <a:graphicFrameLocks xmlns:a="http://schemas.openxmlformats.org/drawingml/2006/main" noChangeAspect="1"/>
+            </wp:cNvGraphicFramePr>
+            <a:graphic xmlns:a="http://schemas.openxmlformats.org/drawingml/2006/main">
+              <a:graphicData uri="http://schemas.openxmlformats.org/drawingml/2006/picture">
+                <pic:pic xmlns:pic="http://schemas.openxmlformats.org/drawingml/2006/picture">
+                  <pic:nvPicPr>
+                    <pic:cNvPr id="1" name=""/>
+                    <pic:cNvPicPr/>
+                  </pic:nvPicPr>
+                  <pic:blipFill>
+                    <a:blip r:embed="rId27"/>
+                    <a:stretch>
+                      <a:fillRect/>
+                    </a:stretch>
+                  </pic:blipFill>
+                  <pic:spPr>
+                    <a:xfrm>
+                      <a:off x="0" y="0"/>
+                      <a:ext cx="5816839" cy="4613009"/>
+                    </a:xfrm>
+                    <a:prstGeom prst="rect">
+                      <a:avLst/>
+                    </a:prstGeom>
+                  </pic:spPr>
+                </pic:pic>
+              </a:graphicData>
+            </a:graphic>
+          </wp:inline>
+        </w:drawing>
+      </w:r>
+    </w:p>
     <w:p/>
-    <w:p/>
-    <w:p/>
-    <w:p/>
-    <w:p/>
-    <w:p>
-      <w:bookmarkStart w:id="0" w:name="_GoBack"/>
-      <w:bookmarkEnd w:id="0"/>
-      <w:r>
+    <w:p>
+      <w:pPr>
+        <w:rPr>
+          <w:b/>
+        </w:rPr>
+      </w:pPr>
+      <w:r>
+        <w:rPr>
+          <w:b/>
+        </w:rPr>
         <w:t>Question 4:</w:t>
       </w:r>
     </w:p>
     <w:p>
-      <w:r>
+      <w:pPr>
+        <w:rPr>
+          <w:b/>
+        </w:rPr>
+      </w:pPr>
+      <w:r>
+        <w:rPr>
+          <w:b/>
+        </w:rPr>
         <w:t>(a)</w:t>
       </w:r>
     </w:p>
@@ -885,7 +1564,13 @@
         <w:t>s</w:t>
       </w:r>
       <w:r>
-        <w:t xml:space="preserve"> 1 node pointer and call node-&gt;next to get the next node in the list.</w:t>
+        <w:t xml:space="preserve"> 1 node pointer and call node-&gt;next t</w:t>
+      </w:r>
+      <w:r>
+        <w:t>o get the next node in the list until next is NULL</w:t>
+      </w:r>
+      <w:r>
+        <w:t xml:space="preserve"> – Linear function therefore not as memory intensive.</w:t>
       </w:r>
     </w:p>
     <w:p>
@@ -909,7 +1594,28 @@
         <w:ind w:left="720"/>
       </w:pPr>
       <w:r>
-        <w:t>node pointer to traverse to the tail -&gt; head to tail.</w:t>
+        <w:t>Create a node –</w:t>
+      </w:r>
+      <w:r>
+        <w:t xml:space="preserve"> </w:t>
+      </w:r>
+      <w:r>
+        <w:t>current,</w:t>
+      </w:r>
+      <w:r>
+        <w:t xml:space="preserve"> tail </w:t>
+      </w:r>
+      <w:r>
+        <w:t>- set</w:t>
+      </w:r>
+      <w:r>
+        <w:t xml:space="preserve"> current as</w:t>
+      </w:r>
+      <w:r>
+        <w:t xml:space="preserve"> head pointer passed in</w:t>
+      </w:r>
+      <w:r>
+        <w:t>.</w:t>
       </w:r>
     </w:p>
     <w:p>
@@ -922,8 +1628,96 @@
         <w:ind w:left="720"/>
       </w:pPr>
       <w:r>
-        <w:t>Increment length every time we call node-&gt;next</w:t>
-      </w:r>
+        <w:t>While (current-&gt;next !=null) – if it’s equal to null then only 1 node in linked list – return that node.</w:t>
+      </w:r>
+    </w:p>
+    <w:p>
+      <w:pPr>
+        <w:pStyle w:val="ListBullet"/>
+        <w:numPr>
+          <w:ilvl w:val="0"/>
+          <w:numId w:val="0"/>
+        </w:numPr>
+        <w:ind w:left="720"/>
+      </w:pPr>
+    </w:p>
+    <w:p>
+      <w:pPr>
+        <w:pStyle w:val="ListBullet"/>
+        <w:numPr>
+          <w:ilvl w:val="0"/>
+          <w:numId w:val="0"/>
+        </w:numPr>
+        <w:ind w:left="720"/>
+      </w:pPr>
+      <w:r>
+        <w:t>If</w:t>
+      </w:r>
+      <w:r>
+        <w:t xml:space="preserve">(current-&gt;next == NULL || current-&gt;next == tail </w:t>
+      </w:r>
+      <w:r>
+        <w:t>) – that means this is the tail of the list</w:t>
+      </w:r>
+    </w:p>
+    <w:p>
+      <w:pPr>
+        <w:pStyle w:val="ListBullet"/>
+        <w:numPr>
+          <w:ilvl w:val="0"/>
+          <w:numId w:val="0"/>
+        </w:numPr>
+        <w:ind w:left="720"/>
+      </w:pPr>
+      <w:r>
+        <w:t>- Do whatever with current -&gt; print it or return this node</w:t>
+      </w:r>
+    </w:p>
+    <w:p>
+      <w:pPr>
+        <w:pStyle w:val="ListBullet"/>
+        <w:numPr>
+          <w:ilvl w:val="0"/>
+          <w:numId w:val="0"/>
+        </w:numPr>
+        <w:ind w:left="720"/>
+      </w:pPr>
+      <w:r>
+        <w:t>- set tail as this node</w:t>
+      </w:r>
+    </w:p>
+    <w:p>
+      <w:pPr>
+        <w:pStyle w:val="ListBullet"/>
+        <w:numPr>
+          <w:ilvl w:val="0"/>
+          <w:numId w:val="0"/>
+        </w:numPr>
+        <w:ind w:left="720"/>
+      </w:pPr>
+      <w:r>
+        <w:t xml:space="preserve">- </w:t>
+      </w:r>
+      <w:proofErr w:type="gramStart"/>
+      <w:r>
+        <w:t>set</w:t>
+      </w:r>
+      <w:proofErr w:type="gramEnd"/>
+      <w:r>
+        <w:t xml:space="preserve"> current as head pointer passed in again.</w:t>
+      </w:r>
+    </w:p>
+    <w:p>
+      <w:pPr>
+        <w:pStyle w:val="ListBullet"/>
+        <w:numPr>
+          <w:ilvl w:val="0"/>
+          <w:numId w:val="0"/>
+        </w:numPr>
+        <w:ind w:left="720"/>
+      </w:pPr>
+      <w:bookmarkStart w:id="0" w:name="_GoBack"/>
+      <w:bookmarkEnd w:id="0"/>
     </w:p>
     <w:p>
       <w:pPr>
@@ -935,34 +1729,42 @@
         <w:ind w:left="720"/>
       </w:pPr>
       <w:r>
-        <w:t>If node-&gt;next = null we return that</w:t>
+        <w:t>Current = current-&gt;next</w:t>
       </w:r>
     </w:p>
     <w:p>
       <w:pPr>
         <w:pStyle w:val="ListBullet"/>
-        <w:tabs>
-          <w:tab w:val="clear" w:pos="360"/>
-          <w:tab w:val="num" w:pos="720"/>
-        </w:tabs>
+      </w:pPr>
+      <w:r>
+        <w:t xml:space="preserve">This function </w:t>
+      </w:r>
+      <w:r>
+        <w:t>is recursive and depends on amount of nodes in the linked list t</w:t>
+      </w:r>
+      <w:r>
+        <w:t>herefore more memory required.</w:t>
+      </w:r>
+    </w:p>
+    <w:p>
+      <w:pPr>
+        <w:pStyle w:val="ListBullet"/>
+        <w:numPr>
+          <w:ilvl w:val="0"/>
+          <w:numId w:val="0"/>
+        </w:numPr>
         <w:ind w:left="720"/>
       </w:pPr>
-      <w:r>
-        <w:t>Point our nodepointer to the head -&gt; if head isn’t null then we traverse to length-1 node.</w:t>
-      </w:r>
     </w:p>
     <w:p>
       <w:pPr>
         <w:pStyle w:val="ListBullet"/>
-        <w:tabs>
-          <w:tab w:val="clear" w:pos="360"/>
-          <w:tab w:val="num" w:pos="720"/>
-        </w:tabs>
+        <w:numPr>
+          <w:ilvl w:val="0"/>
+          <w:numId w:val="0"/>
+        </w:numPr>
         <w:ind w:left="720"/>
       </w:pPr>
-      <w:r>
-        <w:t>Function is recursive -&gt; uses a lot of memory</w:t>
-      </w:r>
     </w:p>
     <w:p>
       <w:pPr>
@@ -972,7 +1774,22 @@
           <w:numId w:val="0"/>
         </w:numPr>
         <w:ind w:left="360" w:hanging="360"/>
-      </w:pPr>
+        <w:rPr>
+          <w:b/>
+        </w:rPr>
+      </w:pPr>
+      <w:r>
+        <w:rPr>
+          <w:b/>
+        </w:rPr>
+        <w:t xml:space="preserve"> </w:t>
+      </w:r>
+      <w:r>
+        <w:rPr>
+          <w:b/>
+        </w:rPr>
+        <w:t>(b)</w:t>
+      </w:r>
     </w:p>
     <w:p>
       <w:pPr>
@@ -983,9 +1800,6 @@
         </w:numPr>
         <w:ind w:left="360" w:hanging="360"/>
       </w:pPr>
-      <w:r>
-        <w:t>(b)</w:t>
-      </w:r>
     </w:p>
     <w:p>
       <w:pPr>
@@ -996,18 +1810,16 @@
         </w:numPr>
         <w:ind w:left="360" w:hanging="360"/>
       </w:pPr>
+      <w:r>
+        <w:t>How could the structure of a linked list be changed to make this less memory intensive?</w:t>
+      </w:r>
     </w:p>
     <w:p>
       <w:pPr>
         <w:pStyle w:val="ListBullet"/>
-        <w:numPr>
-          <w:ilvl w:val="0"/>
-          <w:numId w:val="0"/>
-        </w:numPr>
-        <w:ind w:left="360" w:hanging="360"/>
-      </w:pPr>
-      <w:r>
-        <w:t>How could the structure of a linked list be changed to make this less memory intensive?</w:t>
+      </w:pPr>
+      <w:r>
+        <w:t>Usage of doubly linked list.</w:t>
       </w:r>
     </w:p>
     <w:p>
@@ -1015,7 +1827,10 @@
         <w:pStyle w:val="ListBullet"/>
       </w:pPr>
       <w:r>
-        <w:t>Usage of doubly linked list.</w:t>
+        <w:t>Node has a pointer to next &amp; previous node</w:t>
+      </w:r>
+      <w:r>
+        <w:t>.</w:t>
       </w:r>
     </w:p>
     <w:p>
@@ -1023,19 +1838,24 @@
         <w:pStyle w:val="ListBullet"/>
       </w:pPr>
       <w:r>
-        <w:t>Node has a pointer to next &amp; previous node</w:t>
-      </w:r>
-      <w:r>
-        <w:t>.</w:t>
-      </w:r>
-    </w:p>
-    <w:p>
-      <w:pPr>
-        <w:pStyle w:val="ListBullet"/>
-      </w:pPr>
-      <w:r>
         <w:t>Allows traversal head to tail &amp; tail to head without recursion in functions.</w:t>
       </w:r>
+      <w:r>
+        <w:t xml:space="preserve"> </w:t>
+      </w:r>
+      <w:proofErr w:type="spellStart"/>
+      <w:r>
+        <w:t>Eg</w:t>
+      </w:r>
+      <w:proofErr w:type="spellEnd"/>
+      <w:r>
+        <w:t>. Current-&gt;next &amp; current-&gt;</w:t>
+      </w:r>
+      <w:proofErr w:type="spellStart"/>
+      <w:r>
+        <w:t>prev</w:t>
+      </w:r>
+      <w:proofErr w:type="spellEnd"/>
     </w:p>
     <w:sectPr>
       <w:pgSz w:w="11906" w:h="16838"/>

</xml_diff>